<commit_message>
Added GEOdata for the project
</commit_message>
<xml_diff>
--- a/docs/supporting-materials/CCDR-poverty-code-explanation.docx
+++ b/docs/supporting-materials/CCDR-poverty-code-explanation.docx
@@ -57,13 +57,7 @@
         <w:t xml:space="preserve"> </w:t>
       </w:r>
       <w:r>
-        <w:t xml:space="preserve">Code</w:t>
-      </w:r>
-      <w:r>
-        <w:t xml:space="preserve"> </w:t>
-      </w:r>
-      <w:r>
-        <w:t xml:space="preserve">by</w:t>
+        <w:t xml:space="preserve">Code:</w:t>
       </w:r>
       <w:r>
         <w:t xml:space="preserve"> </w:t>
@@ -81,13 +75,7 @@
         <w:t xml:space="preserve"> </w:t>
       </w:r>
       <w:r>
-        <w:t xml:space="preserve">Monroy</w:t>
-      </w:r>
-      <w:r>
-        <w:t xml:space="preserve"> </w:t>
-      </w:r>
-      <w:r>
-        <w:t xml:space="preserve">and</w:t>
+        <w:t xml:space="preserve">Monroy,</w:t>
       </w:r>
       <w:r>
         <w:t xml:space="preserve"> </w:t>
@@ -99,13 +87,13 @@
         <w:t xml:space="preserve"> </w:t>
       </w:r>
       <w:r>
-        <w:t xml:space="preserve">Muñoz,</w:t>
-      </w:r>
-      <w:r>
-        <w:t xml:space="preserve"> </w:t>
-      </w:r>
-      <w:r>
-        <w:t xml:space="preserve">interpreted</w:t>
+        <w:t xml:space="preserve">Muñoz.</w:t>
+      </w:r>
+      <w:r>
+        <w:br/>
+      </w:r>
+      <w:r>
+        <w:t xml:space="preserve">Interpreted</w:t>
       </w:r>
       <w:r>
         <w:t xml:space="preserve"> </w:t>

</xml_diff>